<commit_message>
Corrección de caso de uso
Corrección de un caso de uso en especifico
</commit_message>
<xml_diff>
--- a/Casos de Uso/Casos de uso Textuales/Productos comprados en cada pedido.docx
+++ b/Casos de Uso/Casos de uso Textuales/Productos comprados en cada pedido.docx
@@ -872,7 +872,13 @@
               <w:rPr>
                 <w:b w:val="0"/>
               </w:rPr>
-              <w:t>usuario verifica este pedido para la próxima vez realizar algún pedido pero modifica el pedido anterior, el sistema siempre va a guardar una copia de todos los pedidos.</w:t>
+              <w:t>usuario verifica este pedido para la próxima vez realizar algún pedido p</w:t>
+            </w:r>
+            <w:r>
+              <w:rPr>
+                <w:b w:val="0"/>
+              </w:rPr>
+              <w:t>ero modifica el pedido anterior</w:t>
             </w:r>
           </w:p>
         </w:tc>
@@ -916,7 +922,13 @@
               <w:rPr>
                 <w:b w:val="0"/>
               </w:rPr>
-              <w:t>El usuario verifica si los productos recibidos son iguales a los que se hizo por medio del pedido.</w:t>
+              <w:t>El</w:t>
+            </w:r>
+            <w:r>
+              <w:rPr>
+                <w:b w:val="0"/>
+              </w:rPr>
+              <w:t xml:space="preserve"> sistema siempre va a guardar una copia de todos los pedidos.</w:t>
             </w:r>
           </w:p>
         </w:tc>
@@ -960,7 +972,7 @@
               <w:rPr>
                 <w:b w:val="0"/>
               </w:rPr>
-              <w:t>El usuario valida que el pedido fue correcto.</w:t>
+              <w:t>El usuario verifica si los productos recibidos son iguales a los que se hizo por medio del pedido.</w:t>
             </w:r>
           </w:p>
         </w:tc>
@@ -986,6 +998,50 @@
                 <w:lang w:val="es-MX"/>
               </w:rPr>
               <w:t>7</w:t>
+            </w:r>
+          </w:p>
+        </w:tc>
+        <w:tc>
+          <w:tcPr>
+            <w:tcW w:w="8080" w:type="dxa"/>
+          </w:tcPr>
+          <w:p>
+            <w:pPr>
+              <w:pStyle w:val="Ttulo2"/>
+              <w:rPr>
+                <w:b w:val="0"/>
+              </w:rPr>
+            </w:pPr>
+            <w:r>
+              <w:rPr>
+                <w:b w:val="0"/>
+              </w:rPr>
+              <w:t>El usuario valida que el pedido fue correcto.</w:t>
+            </w:r>
+          </w:p>
+        </w:tc>
+      </w:tr>
+      <w:tr>
+        <w:tc>
+          <w:tcPr>
+            <w:tcW w:w="637" w:type="dxa"/>
+          </w:tcPr>
+          <w:p>
+            <w:pPr>
+              <w:jc w:val="both"/>
+              <w:rPr>
+                <w:rFonts w:ascii="Arial" w:hAnsi="Arial"/>
+                <w:sz w:val="24"/>
+                <w:lang w:val="es-MX"/>
+              </w:rPr>
+            </w:pPr>
+            <w:r>
+              <w:rPr>
+                <w:rFonts w:ascii="Arial" w:hAnsi="Arial"/>
+                <w:sz w:val="24"/>
+                <w:lang w:val="es-MX"/>
+              </w:rPr>
+              <w:t>8</w:t>
             </w:r>
           </w:p>
         </w:tc>
@@ -1713,6 +1769,102 @@
                 <w:lang w:val="es-MX"/>
               </w:rPr>
               <w:t>No hay corriente electrica</w:t>
+            </w:r>
+          </w:p>
+        </w:tc>
+      </w:tr>
+      <w:tr>
+        <w:tc>
+          <w:tcPr>
+            <w:tcW w:w="637" w:type="dxa"/>
+          </w:tcPr>
+          <w:p>
+            <w:pPr>
+              <w:jc w:val="both"/>
+              <w:rPr>
+                <w:rFonts w:ascii="Arial" w:hAnsi="Arial"/>
+                <w:sz w:val="24"/>
+                <w:lang w:val="es-MX"/>
+              </w:rPr>
+            </w:pPr>
+            <w:r>
+              <w:rPr>
+                <w:rFonts w:ascii="Arial" w:hAnsi="Arial"/>
+                <w:sz w:val="24"/>
+                <w:lang w:val="es-MX"/>
+              </w:rPr>
+              <w:t>3</w:t>
+            </w:r>
+          </w:p>
+        </w:tc>
+        <w:tc>
+          <w:tcPr>
+            <w:tcW w:w="8080" w:type="dxa"/>
+          </w:tcPr>
+          <w:p>
+            <w:pPr>
+              <w:jc w:val="both"/>
+              <w:rPr>
+                <w:rFonts w:ascii="Arial" w:hAnsi="Arial"/>
+                <w:sz w:val="24"/>
+                <w:lang w:val="es-MX"/>
+              </w:rPr>
+            </w:pPr>
+            <w:r>
+              <w:rPr>
+                <w:rFonts w:ascii="Arial" w:hAnsi="Arial"/>
+                <w:sz w:val="24"/>
+                <w:lang w:val="es-MX"/>
+              </w:rPr>
+              <w:t>Fallo de conexión con bases de datos</w:t>
+            </w:r>
+          </w:p>
+        </w:tc>
+      </w:tr>
+      <w:tr>
+        <w:tc>
+          <w:tcPr>
+            <w:tcW w:w="637" w:type="dxa"/>
+          </w:tcPr>
+          <w:p>
+            <w:pPr>
+              <w:jc w:val="both"/>
+              <w:rPr>
+                <w:rFonts w:ascii="Arial" w:hAnsi="Arial"/>
+                <w:sz w:val="24"/>
+                <w:lang w:val="es-MX"/>
+              </w:rPr>
+            </w:pPr>
+            <w:r>
+              <w:rPr>
+                <w:rFonts w:ascii="Arial" w:hAnsi="Arial"/>
+                <w:sz w:val="24"/>
+                <w:lang w:val="es-MX"/>
+              </w:rPr>
+              <w:t>4</w:t>
+            </w:r>
+          </w:p>
+        </w:tc>
+        <w:tc>
+          <w:tcPr>
+            <w:tcW w:w="8080" w:type="dxa"/>
+          </w:tcPr>
+          <w:p>
+            <w:pPr>
+              <w:jc w:val="both"/>
+              <w:rPr>
+                <w:rFonts w:ascii="Arial" w:hAnsi="Arial"/>
+                <w:sz w:val="24"/>
+                <w:lang w:val="es-MX"/>
+              </w:rPr>
+            </w:pPr>
+            <w:r>
+              <w:rPr>
+                <w:rFonts w:ascii="Arial" w:hAnsi="Arial"/>
+                <w:sz w:val="24"/>
+                <w:lang w:val="es-MX"/>
+              </w:rPr>
+              <w:t>No hay conexión a internet</w:t>
             </w:r>
             <w:bookmarkStart w:id="0" w:name="_GoBack"/>
             <w:bookmarkEnd w:id="0"/>

</xml_diff>